<commit_message>
Continue Doing Assignment 4
</commit_message>
<xml_diff>
--- a/Assignment/Assignment 4.docx
+++ b/Assignment/Assignment 4.docx
@@ -757,7 +757,13 @@
         <w:jc w:val="both"/>
       </w:pPr>
       <w:r>
-        <w:t>Code use:</w:t>
+        <w:t>Code use</w:t>
+      </w:r>
+      <w:r>
+        <w:t>d</w:t>
+      </w:r>
+      <w:r>
+        <w:t>:</w:t>
       </w:r>
     </w:p>
     <w:p>
@@ -980,7 +986,21 @@
           <w:b/>
           <w:bCs/>
         </w:rPr>
-        <w:t>Graph 1</w:t>
+        <w:t>Figure</w:t>
+      </w:r>
+      <w:r>
+        <w:rPr>
+          <w:b/>
+          <w:bCs/>
+        </w:rPr>
+        <w:t xml:space="preserve"> 1</w:t>
+      </w:r>
+      <w:r>
+        <w:rPr>
+          <w:b/>
+          <w:bCs/>
+        </w:rPr>
+        <w:t>: Density distribution BAC</w:t>
       </w:r>
     </w:p>
     <w:p>
@@ -1031,7 +1051,7 @@
                     <pic:cNvPicPr/>
                   </pic:nvPicPr>
                   <pic:blipFill>
-                    <a:blip r:embed="rId7">
+                    <a:blip r:embed="rId8">
                       <a:extLst>
                         <a:ext uri="{28A0092B-C50C-407E-A947-70E740481C1C}">
                           <a14:useLocalDpi xmlns:a14="http://schemas.microsoft.com/office/drawing/2010/main" val="0"/>
@@ -1166,12 +1186,14 @@
         <w:rPr>
           <w:b/>
           <w:bCs/>
-        </w:rPr>
-      </w:pPr>
-      <w:r>
-        <w:rPr>
-          <w:b/>
-          <w:bCs/>
+          <w:highlight w:val="yellow"/>
+        </w:rPr>
+      </w:pPr>
+      <w:r>
+        <w:rPr>
+          <w:b/>
+          <w:bCs/>
+          <w:highlight w:val="yellow"/>
         </w:rPr>
         <w:t>McCrary Test</w:t>
       </w:r>
@@ -1183,21 +1205,61 @@
         <w:rPr>
           <w:b/>
           <w:bCs/>
-        </w:rPr>
-      </w:pPr>
-    </w:p>
-    <w:p>
-      <w:pPr>
-        <w:pStyle w:val="Prrafodelista"/>
-        <w:jc w:val="both"/>
-      </w:pPr>
-      <w:r>
+          <w:highlight w:val="yellow"/>
+        </w:rPr>
+      </w:pPr>
+    </w:p>
+    <w:p>
+      <w:pPr>
+        <w:pStyle w:val="Prrafodelista"/>
+        <w:jc w:val="both"/>
+        <w:rPr>
+          <w:b/>
+          <w:bCs/>
+          <w:highlight w:val="yellow"/>
+        </w:rPr>
+      </w:pPr>
+      <w:r>
+        <w:rPr>
+          <w:b/>
+          <w:bCs/>
+          <w:highlight w:val="yellow"/>
+        </w:rPr>
+        <w:t>NEED TO BE CORRECTED</w:t>
+      </w:r>
+    </w:p>
+    <w:p>
+      <w:pPr>
+        <w:pStyle w:val="Prrafodelista"/>
+        <w:jc w:val="both"/>
+        <w:rPr>
+          <w:b/>
+          <w:bCs/>
+          <w:highlight w:val="yellow"/>
+        </w:rPr>
+      </w:pPr>
+    </w:p>
+    <w:p>
+      <w:pPr>
+        <w:pStyle w:val="Prrafodelista"/>
+        <w:jc w:val="both"/>
+      </w:pPr>
+      <w:r>
+        <w:rPr>
+          <w:highlight w:val="yellow"/>
+        </w:rPr>
         <w:t xml:space="preserve">The test shows a P-Value of 0.472296, which means the null hypothesis is not rejected, therefore it </w:t>
       </w:r>
       <w:r>
+        <w:rPr>
+          <w:highlight w:val="yellow"/>
+        </w:rPr>
         <w:t>suggests</w:t>
       </w:r>
       <w:r>
+        <w:rPr>
+          <w:highlight w:val="yellow"/>
+        </w:rPr>
         <w:t xml:space="preserve"> there is no manipulation in the data.</w:t>
       </w:r>
     </w:p>
@@ -1253,25 +1315,6 @@
     </w:p>
     <w:p>
       <w:pPr>
-        <w:pStyle w:val="Prrafodelista"/>
-        <w:jc w:val="both"/>
-      </w:pPr>
-    </w:p>
-    <w:p>
-      <w:pPr>
-        <w:pStyle w:val="Prrafodelista"/>
-        <w:jc w:val="both"/>
-      </w:pPr>
-      <w:bookmarkStart w:id="0" w:name="_GoBack"/>
-      <w:bookmarkEnd w:id="0"/>
-    </w:p>
-    <w:p>
-      <w:pPr>
-        <w:jc w:val="both"/>
-      </w:pPr>
-    </w:p>
-    <w:p>
-      <w:pPr>
         <w:jc w:val="both"/>
       </w:pPr>
     </w:p>
@@ -1285,6 +1328,7 @@
         <w:jc w:val="both"/>
       </w:pPr>
       <w:r>
+        <w:lastRenderedPageBreak/>
         <w:t>Recreate Figure 2 panel A-D.</w:t>
       </w:r>
       <w:r>
@@ -1301,6 +1345,237 @@
       <w:r>
         <w:t>Discuss what you find and compare it with Hansen’s paper.</w:t>
       </w:r>
+    </w:p>
+    <w:p>
+      <w:pPr>
+        <w:pStyle w:val="Prrafodelista"/>
+      </w:pPr>
+    </w:p>
+    <w:p>
+      <w:pPr>
+        <w:pStyle w:val="Prrafodelista"/>
+        <w:jc w:val="center"/>
+        <w:rPr>
+          <w:b/>
+          <w:bCs/>
+        </w:rPr>
+      </w:pPr>
+      <w:r>
+        <w:rPr>
+          <w:b/>
+          <w:bCs/>
+        </w:rPr>
+        <w:t xml:space="preserve">Figure 2: BAC and Control variables </w:t>
+      </w:r>
+    </w:p>
+    <w:p>
+      <w:pPr>
+        <w:jc w:val="center"/>
+        <w:rPr>
+          <w:b/>
+          <w:bCs/>
+        </w:rPr>
+      </w:pPr>
+      <w:r>
+        <w:rPr>
+          <w:b/>
+          <w:bCs/>
+        </w:rPr>
+        <w:t>Linear Fit</w:t>
+      </w:r>
+    </w:p>
+    <w:p>
+      <w:pPr>
+        <w:pStyle w:val="Prrafodelista"/>
+        <w:jc w:val="center"/>
+        <w:rPr>
+          <w:b/>
+          <w:bCs/>
+        </w:rPr>
+      </w:pPr>
+    </w:p>
+    <w:p>
+      <w:pPr>
+        <w:pStyle w:val="Prrafodelista"/>
+        <w:jc w:val="center"/>
+        <w:rPr>
+          <w:b/>
+          <w:bCs/>
+        </w:rPr>
+      </w:pPr>
+      <w:r>
+        <w:rPr>
+          <w:b/>
+          <w:bCs/>
+          <w:noProof/>
+        </w:rPr>
+        <w:drawing>
+          <wp:inline distT="0" distB="0" distL="0" distR="0" wp14:anchorId="20331EF0" wp14:editId="1114A260">
+            <wp:extent cx="4461011" cy="3208020"/>
+            <wp:effectExtent l="0" t="0" r="0" b="0"/>
+            <wp:docPr id="8" name="Imagen 8"/>
+            <wp:cNvGraphicFramePr>
+              <a:graphicFrameLocks xmlns:a="http://schemas.openxmlformats.org/drawingml/2006/main" noChangeAspect="1"/>
+            </wp:cNvGraphicFramePr>
+            <a:graphic xmlns:a="http://schemas.openxmlformats.org/drawingml/2006/main">
+              <a:graphicData uri="http://schemas.openxmlformats.org/drawingml/2006/picture">
+                <pic:pic xmlns:pic="http://schemas.openxmlformats.org/drawingml/2006/picture">
+                  <pic:nvPicPr>
+                    <pic:cNvPr id="0" name="Picture 7"/>
+                    <pic:cNvPicPr>
+                      <a:picLocks noChangeAspect="1" noChangeArrowheads="1"/>
+                    </pic:cNvPicPr>
+                  </pic:nvPicPr>
+                  <pic:blipFill>
+                    <a:blip r:embed="rId9">
+                      <a:extLst>
+                        <a:ext uri="{28A0092B-C50C-407E-A947-70E740481C1C}">
+                          <a14:useLocalDpi xmlns:a14="http://schemas.microsoft.com/office/drawing/2010/main" val="0"/>
+                        </a:ext>
+                      </a:extLst>
+                    </a:blip>
+                    <a:srcRect/>
+                    <a:stretch>
+                      <a:fillRect/>
+                    </a:stretch>
+                  </pic:blipFill>
+                  <pic:spPr bwMode="auto">
+                    <a:xfrm>
+                      <a:off x="0" y="0"/>
+                      <a:ext cx="4512892" cy="3245329"/>
+                    </a:xfrm>
+                    <a:prstGeom prst="rect">
+                      <a:avLst/>
+                    </a:prstGeom>
+                    <a:noFill/>
+                    <a:ln>
+                      <a:noFill/>
+                    </a:ln>
+                  </pic:spPr>
+                </pic:pic>
+              </a:graphicData>
+            </a:graphic>
+          </wp:inline>
+        </w:drawing>
+      </w:r>
+    </w:p>
+    <w:p>
+      <w:pPr>
+        <w:pStyle w:val="Prrafodelista"/>
+        <w:rPr>
+          <w:b/>
+          <w:bCs/>
+        </w:rPr>
+      </w:pPr>
+    </w:p>
+    <w:p>
+      <w:pPr>
+        <w:pStyle w:val="Prrafodelista"/>
+        <w:jc w:val="center"/>
+        <w:rPr>
+          <w:b/>
+          <w:bCs/>
+        </w:rPr>
+      </w:pPr>
+      <w:r>
+        <w:rPr>
+          <w:b/>
+          <w:bCs/>
+        </w:rPr>
+        <w:t>Quadratic fit</w:t>
+      </w:r>
+    </w:p>
+    <w:p>
+      <w:pPr>
+        <w:rPr>
+          <w:b/>
+          <w:bCs/>
+        </w:rPr>
+      </w:pPr>
+    </w:p>
+    <w:p>
+      <w:pPr>
+        <w:pStyle w:val="Prrafodelista"/>
+        <w:jc w:val="center"/>
+        <w:rPr>
+          <w:b/>
+          <w:bCs/>
+        </w:rPr>
+      </w:pPr>
+      <w:r>
+        <w:rPr>
+          <w:b/>
+          <w:bCs/>
+          <w:noProof/>
+        </w:rPr>
+        <w:drawing>
+          <wp:inline distT="0" distB="0" distL="0" distR="0" wp14:anchorId="66C0BAC0" wp14:editId="61DD0EE8">
+            <wp:extent cx="4406892" cy="3131820"/>
+            <wp:effectExtent l="0" t="0" r="0" b="0"/>
+            <wp:docPr id="9" name="Imagen 9"/>
+            <wp:cNvGraphicFramePr>
+              <a:graphicFrameLocks xmlns:a="http://schemas.openxmlformats.org/drawingml/2006/main" noChangeAspect="1"/>
+            </wp:cNvGraphicFramePr>
+            <a:graphic xmlns:a="http://schemas.openxmlformats.org/drawingml/2006/main">
+              <a:graphicData uri="http://schemas.openxmlformats.org/drawingml/2006/picture">
+                <pic:pic xmlns:pic="http://schemas.openxmlformats.org/drawingml/2006/picture">
+                  <pic:nvPicPr>
+                    <pic:cNvPr id="0" name="Picture 8"/>
+                    <pic:cNvPicPr>
+                      <a:picLocks noChangeAspect="1" noChangeArrowheads="1"/>
+                    </pic:cNvPicPr>
+                  </pic:nvPicPr>
+                  <pic:blipFill>
+                    <a:blip r:embed="rId10">
+                      <a:extLst>
+                        <a:ext uri="{28A0092B-C50C-407E-A947-70E740481C1C}">
+                          <a14:useLocalDpi xmlns:a14="http://schemas.microsoft.com/office/drawing/2010/main" val="0"/>
+                        </a:ext>
+                      </a:extLst>
+                    </a:blip>
+                    <a:srcRect/>
+                    <a:stretch>
+                      <a:fillRect/>
+                    </a:stretch>
+                  </pic:blipFill>
+                  <pic:spPr bwMode="auto">
+                    <a:xfrm>
+                      <a:off x="0" y="0"/>
+                      <a:ext cx="4416835" cy="3138886"/>
+                    </a:xfrm>
+                    <a:prstGeom prst="rect">
+                      <a:avLst/>
+                    </a:prstGeom>
+                    <a:noFill/>
+                    <a:ln>
+                      <a:noFill/>
+                    </a:ln>
+                  </pic:spPr>
+                </pic:pic>
+              </a:graphicData>
+            </a:graphic>
+          </wp:inline>
+        </w:drawing>
+      </w:r>
+    </w:p>
+    <w:p>
+      <w:pPr>
+        <w:pStyle w:val="Prrafodelista"/>
+        <w:jc w:val="both"/>
+      </w:pPr>
+      <w:r>
+        <w:rPr>
+          <w:highlight w:val="yellow"/>
+        </w:rPr>
+        <w:lastRenderedPageBreak/>
+        <w:t>ITS MISSING THE DISCUSSION</w:t>
+      </w:r>
+    </w:p>
+    <w:p>
+      <w:pPr>
+        <w:pStyle w:val="Prrafodelista"/>
+        <w:jc w:val="both"/>
+      </w:pPr>
     </w:p>
     <w:p>
       <w:pPr>
@@ -1413,6 +1688,30 @@
     </w:p>
     <w:p>
       <w:pPr>
+        <w:ind w:left="720"/>
+        <w:jc w:val="both"/>
+      </w:pPr>
+    </w:p>
+    <w:p>
+      <w:pPr>
+        <w:ind w:left="720"/>
+        <w:jc w:val="both"/>
+      </w:pPr>
+      <w:r>
+        <w:rPr>
+          <w:highlight w:val="yellow"/>
+        </w:rPr>
+        <w:t>IT IS ONLY MISSING TO CONFIRM WITH SCOTT IF REGRESSIONS ARE CORRECTLY SPECIFIED AND ALSO MERGING THE TWO BIG PANELS</w:t>
+      </w:r>
+    </w:p>
+    <w:p>
+      <w:pPr>
+        <w:ind w:left="720"/>
+        <w:jc w:val="both"/>
+      </w:pPr>
+    </w:p>
+    <w:p>
+      <w:pPr>
         <w:pStyle w:val="Prrafodelista"/>
         <w:numPr>
           <w:ilvl w:val="0"/>
@@ -1461,36 +1760,162 @@
     </w:p>
     <w:p>
       <w:pPr>
-        <w:jc w:val="both"/>
-      </w:pPr>
-    </w:p>
-    <w:p>
-      <w:pPr>
-        <w:jc w:val="both"/>
-      </w:pPr>
-    </w:p>
-    <w:p>
-      <w:pPr>
-        <w:jc w:val="both"/>
-      </w:pPr>
-    </w:p>
-    <w:p>
-      <w:pPr>
-        <w:jc w:val="both"/>
-      </w:pPr>
-    </w:p>
-    <w:p>
-      <w:pPr>
+        <w:pStyle w:val="Prrafodelista"/>
+        <w:jc w:val="both"/>
+      </w:pPr>
+    </w:p>
+    <w:p>
+      <w:pPr>
+        <w:pStyle w:val="Prrafodelista"/>
+        <w:jc w:val="both"/>
+        <w:rPr>
+          <w:rFonts w:ascii="Calibri" w:hAnsi="Calibri" w:cs="Calibri"/>
+          <w:sz w:val="36"/>
+          <w:szCs w:val="36"/>
+        </w:rPr>
+      </w:pPr>
+    </w:p>
+    <w:p>
+      <w:pPr>
+        <w:pStyle w:val="Prrafodelista"/>
         <w:jc w:val="center"/>
         <w:rPr>
-          <w:b/>
-          <w:bCs/>
-        </w:rPr>
-      </w:pPr>
-      <w:r>
-        <w:rPr>
-          <w:b/>
-          <w:bCs/>
+          <w:rFonts w:ascii="Calibri" w:hAnsi="Calibri" w:cs="Calibri"/>
+          <w:b/>
+          <w:bCs/>
+          <w:sz w:val="36"/>
+          <w:szCs w:val="36"/>
+        </w:rPr>
+      </w:pPr>
+      <w:r>
+        <w:rPr>
+          <w:rFonts w:ascii="Calibri" w:hAnsi="Calibri" w:cs="Calibri"/>
+          <w:b/>
+          <w:bCs/>
+          <w:lang w:val="es-CO"/>
+        </w:rPr>
+        <w:t xml:space="preserve">BAC and </w:t>
+      </w:r>
+      <w:proofErr w:type="spellStart"/>
+      <w:r>
+        <w:rPr>
+          <w:rFonts w:ascii="Calibri" w:hAnsi="Calibri" w:cs="Calibri"/>
+          <w:b/>
+          <w:bCs/>
+          <w:lang w:val="es-CO"/>
+        </w:rPr>
+        <w:t>Recidivism</w:t>
+      </w:r>
+      <w:proofErr w:type="spellEnd"/>
+    </w:p>
+    <w:p>
+      <w:pPr>
+        <w:pStyle w:val="Prrafodelista"/>
+        <w:jc w:val="both"/>
+      </w:pPr>
+      <w:r>
+        <w:rPr>
+          <w:noProof/>
+        </w:rPr>
+        <w:drawing>
+          <wp:anchor distT="0" distB="0" distL="114300" distR="114300" simplePos="0" relativeHeight="251658240" behindDoc="0" locked="0" layoutInCell="1" allowOverlap="1" wp14:anchorId="4961443A" wp14:editId="29E12C5C">
+            <wp:simplePos x="0" y="0"/>
+            <wp:positionH relativeFrom="margin">
+              <wp:align>left</wp:align>
+            </wp:positionH>
+            <wp:positionV relativeFrom="paragraph">
+              <wp:posOffset>332740</wp:posOffset>
+            </wp:positionV>
+            <wp:extent cx="6187440" cy="2229065"/>
+            <wp:effectExtent l="0" t="0" r="3810" b="0"/>
+            <wp:wrapSquare wrapText="bothSides"/>
+            <wp:docPr id="11" name="Imagen 11"/>
+            <wp:cNvGraphicFramePr>
+              <a:graphicFrameLocks xmlns:a="http://schemas.openxmlformats.org/drawingml/2006/main" noChangeAspect="1"/>
+            </wp:cNvGraphicFramePr>
+            <a:graphic xmlns:a="http://schemas.openxmlformats.org/drawingml/2006/main">
+              <a:graphicData uri="http://schemas.openxmlformats.org/drawingml/2006/picture">
+                <pic:pic xmlns:pic="http://schemas.openxmlformats.org/drawingml/2006/picture">
+                  <pic:nvPicPr>
+                    <pic:cNvPr id="0" name="Picture 10"/>
+                    <pic:cNvPicPr>
+                      <a:picLocks noChangeAspect="1" noChangeArrowheads="1"/>
+                    </pic:cNvPicPr>
+                  </pic:nvPicPr>
+                  <pic:blipFill>
+                    <a:blip r:embed="rId11">
+                      <a:extLst>
+                        <a:ext uri="{28A0092B-C50C-407E-A947-70E740481C1C}">
+                          <a14:useLocalDpi xmlns:a14="http://schemas.microsoft.com/office/drawing/2010/main" val="0"/>
+                        </a:ext>
+                      </a:extLst>
+                    </a:blip>
+                    <a:srcRect/>
+                    <a:stretch>
+                      <a:fillRect/>
+                    </a:stretch>
+                  </pic:blipFill>
+                  <pic:spPr bwMode="auto">
+                    <a:xfrm>
+                      <a:off x="0" y="0"/>
+                      <a:ext cx="6187440" cy="2229065"/>
+                    </a:xfrm>
+                    <a:prstGeom prst="rect">
+                      <a:avLst/>
+                    </a:prstGeom>
+                    <a:noFill/>
+                    <a:ln>
+                      <a:noFill/>
+                    </a:ln>
+                  </pic:spPr>
+                </pic:pic>
+              </a:graphicData>
+            </a:graphic>
+          </wp:anchor>
+        </w:drawing>
+      </w:r>
+    </w:p>
+    <w:p>
+      <w:pPr>
+        <w:pStyle w:val="Prrafodelista"/>
+        <w:jc w:val="center"/>
+      </w:pPr>
+    </w:p>
+    <w:p>
+      <w:pPr>
+        <w:jc w:val="both"/>
+      </w:pPr>
+    </w:p>
+    <w:p>
+      <w:pPr>
+        <w:jc w:val="both"/>
+      </w:pPr>
+    </w:p>
+    <w:p>
+      <w:pPr>
+        <w:jc w:val="both"/>
+      </w:pPr>
+    </w:p>
+    <w:p>
+      <w:pPr>
+        <w:jc w:val="both"/>
+      </w:pPr>
+    </w:p>
+    <w:p>
+      <w:pPr>
+        <w:jc w:val="center"/>
+        <w:rPr>
+          <w:b/>
+          <w:bCs/>
+        </w:rPr>
+      </w:pPr>
+      <w:bookmarkStart w:id="0" w:name="_GoBack"/>
+      <w:bookmarkEnd w:id="0"/>
+      <w:r>
+        <w:rPr>
+          <w:b/>
+          <w:bCs/>
+          <w:highlight w:val="yellow"/>
         </w:rPr>
         <w:t>References</w:t>
       </w:r>
@@ -1513,6 +1938,7 @@
         </w:rPr>
       </w:pPr>
       <w:r>
+        <w:lastRenderedPageBreak/>
         <w:t xml:space="preserve">Regression Discontinuity: Advanced Topics NYU Wagner Rajeev </w:t>
       </w:r>
       <w:proofErr w:type="spellStart"/>
@@ -2618,4 +3044,16 @@
     </a:ext>
   </a:extLst>
 </a:theme>
+</file>
+
+<file path=customXml/item1.xml><?xml version="1.0" encoding="utf-8"?>
+<b:Sources xmlns:b="http://schemas.openxmlformats.org/officeDocument/2006/bibliography" xmlns="http://schemas.openxmlformats.org/officeDocument/2006/bibliography" SelectedStyle="\APASixthEditionOfficeOnline.xsl" StyleName="APA" Version="6"/>
+</file>
+
+<file path=customXml/itemProps1.xml><?xml version="1.0" encoding="utf-8"?>
+<ds:datastoreItem xmlns:ds="http://schemas.openxmlformats.org/officeDocument/2006/customXml" ds:itemID="{381671E0-2B3B-46F0-A658-5B61514618B0}">
+  <ds:schemaRefs>
+    <ds:schemaRef ds:uri="http://schemas.openxmlformats.org/officeDocument/2006/bibliography"/>
+  </ds:schemaRefs>
+</ds:datastoreItem>
 </file>
</xml_diff>